<commit_message>
finalisation de code TER
</commit_message>
<xml_diff>
--- a/Tableau de bord 9 semaine.docx
+++ b/Tableau de bord 9 semaine.docx
@@ -20552,6 +20552,7 @@
               </w:rPr>
               <w:t xml:space="preserve"> </w:t>
             </w:r>
+            <w:proofErr w:type="spellStart"/>
             <w:r>
               <w:rPr>
                 <w:b/>
@@ -20559,7 +20560,17 @@
                 <w:sz w:val="24"/>
                 <w:lang w:val="en-US"/>
               </w:rPr>
-              <w:t>Mai – 0</w:t>
+              <w:t>Juin</w:t>
+            </w:r>
+            <w:proofErr w:type="spellEnd"/>
+            <w:r>
+              <w:rPr>
+                <w:b/>
+                <w:color w:val="2C5294"/>
+                <w:sz w:val="24"/>
+                <w:lang w:val="en-US"/>
+              </w:rPr>
+              <w:t xml:space="preserve"> – 0</w:t>
             </w:r>
             <w:r>
               <w:rPr>
@@ -20734,57 +20745,17 @@
               </w:tabs>
               <w:ind w:left="451" w:hanging="283"/>
               <w:rPr>
-                <w:sz w:val="24"/>
+                <w:sz w:val="28"/>
+                <w:szCs w:val="24"/>
                 <w:lang w:val="en-US"/>
               </w:rPr>
             </w:pPr>
-            <w:proofErr w:type="spellStart"/>
-            <w:r>
-              <w:rPr>
-                <w:sz w:val="24"/>
-                <w:lang w:val="en-US"/>
-              </w:rPr>
-              <w:t>Rédaction</w:t>
-            </w:r>
-            <w:proofErr w:type="spellEnd"/>
-            <w:r>
-              <w:rPr>
-                <w:sz w:val="24"/>
-                <w:lang w:val="en-US"/>
-              </w:rPr>
-              <w:t xml:space="preserve"> de la </w:t>
-            </w:r>
-            <w:proofErr w:type="spellStart"/>
-            <w:r>
-              <w:rPr>
-                <w:sz w:val="24"/>
-                <w:lang w:val="en-US"/>
-              </w:rPr>
-              <w:t>deuxième</w:t>
-            </w:r>
-            <w:proofErr w:type="spellEnd"/>
-            <w:r>
-              <w:rPr>
-                <w:sz w:val="24"/>
-                <w:lang w:val="en-US"/>
-              </w:rPr>
-              <w:t xml:space="preserve"> </w:t>
-            </w:r>
-            <w:proofErr w:type="spellStart"/>
-            <w:r>
-              <w:rPr>
-                <w:sz w:val="24"/>
-                <w:lang w:val="en-US"/>
-              </w:rPr>
-              <w:t>partie</w:t>
-            </w:r>
-            <w:proofErr w:type="spellEnd"/>
-            <w:r>
-              <w:rPr>
-                <w:sz w:val="24"/>
-                <w:lang w:val="en-US"/>
-              </w:rPr>
-              <w:t xml:space="preserve"> de rapport</w:t>
+            <w:r>
+              <w:rPr>
+                <w:sz w:val="24"/>
+                <w:szCs w:val="24"/>
+              </w:rPr>
+              <w:t>Continue la rédaction de la deuxième partie du rapport</w:t>
             </w:r>
           </w:p>
           <w:p>
@@ -20803,19 +20774,28 @@
                 <w:lang w:val="en-US"/>
               </w:rPr>
             </w:pPr>
-            <w:r>
-              <w:rPr>
-                <w:sz w:val="24"/>
-                <w:lang w:val="en-US"/>
-              </w:rPr>
-              <w:t xml:space="preserve">Finaliser la </w:t>
-            </w:r>
-            <w:r>
-              <w:rPr>
-                <w:sz w:val="24"/>
-                <w:lang w:val="en-US"/>
-              </w:rPr>
-              <w:t xml:space="preserve">le code de </w:t>
+            <w:proofErr w:type="spellStart"/>
+            <w:r>
+              <w:rPr>
+                <w:sz w:val="24"/>
+                <w:lang w:val="en-US"/>
+              </w:rPr>
+              <w:t>Finaliser</w:t>
+            </w:r>
+            <w:proofErr w:type="spellEnd"/>
+            <w:r>
+              <w:rPr>
+                <w:sz w:val="24"/>
+                <w:lang w:val="en-US"/>
+              </w:rPr>
+              <w:t xml:space="preserve"> le</w:t>
+            </w:r>
+            <w:r>
+              <w:rPr>
+                <w:sz w:val="24"/>
+                <w:lang w:val="en-US"/>
+              </w:rPr>
+              <w:t xml:space="preserve"> code de </w:t>
             </w:r>
             <w:proofErr w:type="spellStart"/>
             <w:r>
@@ -20918,7 +20898,7 @@
               <w:pStyle w:val="TableParagraph"/>
               <w:numPr>
                 <w:ilvl w:val="0"/>
-                <w:numId w:val="33"/>
+                <w:numId w:val="38"/>
               </w:numPr>
               <w:tabs>
                 <w:tab w:val="left" w:pos="451"/>
@@ -21831,7 +21811,7 @@
               <w:pStyle w:val="TableParagraph"/>
               <w:numPr>
                 <w:ilvl w:val="0"/>
-                <w:numId w:val="33"/>
+                <w:numId w:val="38"/>
               </w:numPr>
               <w:tabs>
                 <w:tab w:val="left" w:pos="451"/>
@@ -21957,7 +21937,7 @@
               <w:pStyle w:val="TableParagraph"/>
               <w:numPr>
                 <w:ilvl w:val="0"/>
-                <w:numId w:val="33"/>
+                <w:numId w:val="38"/>
               </w:numPr>
               <w:tabs>
                 <w:tab w:val="left" w:pos="451"/>
@@ -22108,12 +22088,11 @@
               <w:pStyle w:val="TableParagraph"/>
               <w:numPr>
                 <w:ilvl w:val="0"/>
-                <w:numId w:val="33"/>
+                <w:numId w:val="38"/>
               </w:numPr>
               <w:tabs>
                 <w:tab w:val="left" w:pos="450"/>
               </w:tabs>
-              <w:ind w:left="450" w:hanging="285"/>
               <w:rPr>
                 <w:sz w:val="24"/>
                 <w:lang w:val="en-US"/>
@@ -24236,16 +24215,16 @@
     </w:lvl>
   </w:abstractNum>
   <w:abstractNum w:abstractNumId="14" w15:restartNumberingAfterBreak="0">
-    <w:nsid w:val="1C75688F"/>
+    <w:nsid w:val="19BA2F4E"/>
     <w:multiLevelType w:val="hybridMultilevel"/>
-    <w:tmpl w:val="F37686D2"/>
-    <w:lvl w:ilvl="0" w:tplc="953A53BC">
+    <w:tmpl w:val="DC52D3D8"/>
+    <w:lvl w:ilvl="0" w:tplc="1892F532">
       <w:start w:val="1"/>
       <w:numFmt w:val="decimal"/>
       <w:lvlText w:val="%1."/>
       <w:lvlJc w:val="left"/>
       <w:pPr>
-        <w:ind w:left="441" w:hanging="284"/>
+        <w:ind w:left="451" w:hanging="286"/>
       </w:pPr>
       <w:rPr>
         <w:rFonts w:ascii="Times New Roman" w:eastAsia="Times New Roman" w:hAnsi="Times New Roman" w:cs="Times New Roman" w:hint="default"/>
@@ -24257,111 +24236,86 @@
         <w:w w:val="100"/>
         <w:sz w:val="24"/>
         <w:szCs w:val="24"/>
-        <w:lang w:val="fr-FR" w:eastAsia="en-US" w:bidi="ar-SA"/>
-      </w:rPr>
-    </w:lvl>
-    <w:lvl w:ilvl="1" w:tplc="D9B805D6">
-      <w:numFmt w:val="bullet"/>
-      <w:lvlText w:val="•"/>
-      <w:lvlJc w:val="left"/>
-      <w:pPr>
-        <w:ind w:left="942" w:hanging="284"/>
-      </w:pPr>
-      <w:rPr>
-        <w:rFonts w:hint="default"/>
-        <w:lang w:val="fr-FR" w:eastAsia="en-US" w:bidi="ar-SA"/>
-      </w:rPr>
-    </w:lvl>
-    <w:lvl w:ilvl="2" w:tplc="57969B78">
-      <w:numFmt w:val="bullet"/>
-      <w:lvlText w:val="•"/>
-      <w:lvlJc w:val="left"/>
-      <w:pPr>
-        <w:ind w:left="1444" w:hanging="284"/>
-      </w:pPr>
-      <w:rPr>
-        <w:rFonts w:hint="default"/>
-        <w:lang w:val="fr-FR" w:eastAsia="en-US" w:bidi="ar-SA"/>
-      </w:rPr>
-    </w:lvl>
-    <w:lvl w:ilvl="3" w:tplc="E8129E0A">
-      <w:numFmt w:val="bullet"/>
-      <w:lvlText w:val="•"/>
-      <w:lvlJc w:val="left"/>
-      <w:pPr>
-        <w:ind w:left="1946" w:hanging="284"/>
-      </w:pPr>
-      <w:rPr>
-        <w:rFonts w:hint="default"/>
-        <w:lang w:val="fr-FR" w:eastAsia="en-US" w:bidi="ar-SA"/>
-      </w:rPr>
-    </w:lvl>
-    <w:lvl w:ilvl="4" w:tplc="747AEF78">
-      <w:numFmt w:val="bullet"/>
-      <w:lvlText w:val="•"/>
-      <w:lvlJc w:val="left"/>
-      <w:pPr>
-        <w:ind w:left="2449" w:hanging="284"/>
-      </w:pPr>
-      <w:rPr>
-        <w:rFonts w:hint="default"/>
-        <w:lang w:val="fr-FR" w:eastAsia="en-US" w:bidi="ar-SA"/>
-      </w:rPr>
-    </w:lvl>
-    <w:lvl w:ilvl="5" w:tplc="6854F306">
-      <w:numFmt w:val="bullet"/>
-      <w:lvlText w:val="•"/>
-      <w:lvlJc w:val="left"/>
-      <w:pPr>
-        <w:ind w:left="2951" w:hanging="284"/>
-      </w:pPr>
-      <w:rPr>
-        <w:rFonts w:hint="default"/>
-        <w:lang w:val="fr-FR" w:eastAsia="en-US" w:bidi="ar-SA"/>
-      </w:rPr>
-    </w:lvl>
-    <w:lvl w:ilvl="6" w:tplc="DFA423F8">
-      <w:numFmt w:val="bullet"/>
-      <w:lvlText w:val="•"/>
-      <w:lvlJc w:val="left"/>
-      <w:pPr>
-        <w:ind w:left="3453" w:hanging="284"/>
-      </w:pPr>
-      <w:rPr>
-        <w:rFonts w:hint="default"/>
-        <w:lang w:val="fr-FR" w:eastAsia="en-US" w:bidi="ar-SA"/>
-      </w:rPr>
-    </w:lvl>
-    <w:lvl w:ilvl="7" w:tplc="6DF01BEA">
-      <w:numFmt w:val="bullet"/>
-      <w:lvlText w:val="•"/>
-      <w:lvlJc w:val="left"/>
-      <w:pPr>
-        <w:ind w:left="3956" w:hanging="284"/>
-      </w:pPr>
-      <w:rPr>
-        <w:rFonts w:hint="default"/>
-        <w:lang w:val="fr-FR" w:eastAsia="en-US" w:bidi="ar-SA"/>
-      </w:rPr>
-    </w:lvl>
-    <w:lvl w:ilvl="8" w:tplc="39724FDC">
-      <w:numFmt w:val="bullet"/>
-      <w:lvlText w:val="•"/>
-      <w:lvlJc w:val="left"/>
-      <w:pPr>
-        <w:ind w:left="4458" w:hanging="284"/>
-      </w:pPr>
-      <w:rPr>
-        <w:rFonts w:hint="default"/>
-        <w:lang w:val="fr-FR" w:eastAsia="en-US" w:bidi="ar-SA"/>
-      </w:rPr>
+      </w:rPr>
+    </w:lvl>
+    <w:lvl w:ilvl="1" w:tplc="040C0019" w:tentative="1">
+      <w:start w:val="1"/>
+      <w:numFmt w:val="lowerLetter"/>
+      <w:lvlText w:val="%2."/>
+      <w:lvlJc w:val="left"/>
+      <w:pPr>
+        <w:ind w:left="1440" w:hanging="360"/>
+      </w:pPr>
+    </w:lvl>
+    <w:lvl w:ilvl="2" w:tplc="040C001B" w:tentative="1">
+      <w:start w:val="1"/>
+      <w:numFmt w:val="lowerRoman"/>
+      <w:lvlText w:val="%3."/>
+      <w:lvlJc w:val="right"/>
+      <w:pPr>
+        <w:ind w:left="2160" w:hanging="180"/>
+      </w:pPr>
+    </w:lvl>
+    <w:lvl w:ilvl="3" w:tplc="040C000F" w:tentative="1">
+      <w:start w:val="1"/>
+      <w:numFmt w:val="decimal"/>
+      <w:lvlText w:val="%4."/>
+      <w:lvlJc w:val="left"/>
+      <w:pPr>
+        <w:ind w:left="2880" w:hanging="360"/>
+      </w:pPr>
+    </w:lvl>
+    <w:lvl w:ilvl="4" w:tplc="040C0019" w:tentative="1">
+      <w:start w:val="1"/>
+      <w:numFmt w:val="lowerLetter"/>
+      <w:lvlText w:val="%5."/>
+      <w:lvlJc w:val="left"/>
+      <w:pPr>
+        <w:ind w:left="3600" w:hanging="360"/>
+      </w:pPr>
+    </w:lvl>
+    <w:lvl w:ilvl="5" w:tplc="040C001B" w:tentative="1">
+      <w:start w:val="1"/>
+      <w:numFmt w:val="lowerRoman"/>
+      <w:lvlText w:val="%6."/>
+      <w:lvlJc w:val="right"/>
+      <w:pPr>
+        <w:ind w:left="4320" w:hanging="180"/>
+      </w:pPr>
+    </w:lvl>
+    <w:lvl w:ilvl="6" w:tplc="040C000F" w:tentative="1">
+      <w:start w:val="1"/>
+      <w:numFmt w:val="decimal"/>
+      <w:lvlText w:val="%7."/>
+      <w:lvlJc w:val="left"/>
+      <w:pPr>
+        <w:ind w:left="5040" w:hanging="360"/>
+      </w:pPr>
+    </w:lvl>
+    <w:lvl w:ilvl="7" w:tplc="040C0019" w:tentative="1">
+      <w:start w:val="1"/>
+      <w:numFmt w:val="lowerLetter"/>
+      <w:lvlText w:val="%8."/>
+      <w:lvlJc w:val="left"/>
+      <w:pPr>
+        <w:ind w:left="5760" w:hanging="360"/>
+      </w:pPr>
+    </w:lvl>
+    <w:lvl w:ilvl="8" w:tplc="040C001B" w:tentative="1">
+      <w:start w:val="1"/>
+      <w:numFmt w:val="lowerRoman"/>
+      <w:lvlText w:val="%9."/>
+      <w:lvlJc w:val="right"/>
+      <w:pPr>
+        <w:ind w:left="6480" w:hanging="180"/>
+      </w:pPr>
     </w:lvl>
   </w:abstractNum>
   <w:abstractNum w:abstractNumId="15" w15:restartNumberingAfterBreak="0">
-    <w:nsid w:val="1E97446C"/>
+    <w:nsid w:val="1C75688F"/>
     <w:multiLevelType w:val="hybridMultilevel"/>
-    <w:tmpl w:val="5686E46C"/>
-    <w:lvl w:ilvl="0" w:tplc="B17C76E2">
+    <w:tmpl w:val="F37686D2"/>
+    <w:lvl w:ilvl="0" w:tplc="953A53BC">
       <w:start w:val="1"/>
       <w:numFmt w:val="decimal"/>
       <w:lvlText w:val="%1."/>
@@ -24382,7 +24336,7 @@
         <w:lang w:val="fr-FR" w:eastAsia="en-US" w:bidi="ar-SA"/>
       </w:rPr>
     </w:lvl>
-    <w:lvl w:ilvl="1" w:tplc="53FEB99C">
+    <w:lvl w:ilvl="1" w:tplc="D9B805D6">
       <w:numFmt w:val="bullet"/>
       <w:lvlText w:val="•"/>
       <w:lvlJc w:val="left"/>
@@ -24394,7 +24348,7 @@
         <w:lang w:val="fr-FR" w:eastAsia="en-US" w:bidi="ar-SA"/>
       </w:rPr>
     </w:lvl>
-    <w:lvl w:ilvl="2" w:tplc="2ADCB9C8">
+    <w:lvl w:ilvl="2" w:tplc="57969B78">
       <w:numFmt w:val="bullet"/>
       <w:lvlText w:val="•"/>
       <w:lvlJc w:val="left"/>
@@ -24406,7 +24360,7 @@
         <w:lang w:val="fr-FR" w:eastAsia="en-US" w:bidi="ar-SA"/>
       </w:rPr>
     </w:lvl>
-    <w:lvl w:ilvl="3" w:tplc="C2DA9CA4">
+    <w:lvl w:ilvl="3" w:tplc="E8129E0A">
       <w:numFmt w:val="bullet"/>
       <w:lvlText w:val="•"/>
       <w:lvlJc w:val="left"/>
@@ -24418,7 +24372,7 @@
         <w:lang w:val="fr-FR" w:eastAsia="en-US" w:bidi="ar-SA"/>
       </w:rPr>
     </w:lvl>
-    <w:lvl w:ilvl="4" w:tplc="E522D632">
+    <w:lvl w:ilvl="4" w:tplc="747AEF78">
       <w:numFmt w:val="bullet"/>
       <w:lvlText w:val="•"/>
       <w:lvlJc w:val="left"/>
@@ -24430,7 +24384,7 @@
         <w:lang w:val="fr-FR" w:eastAsia="en-US" w:bidi="ar-SA"/>
       </w:rPr>
     </w:lvl>
-    <w:lvl w:ilvl="5" w:tplc="E45C38D4">
+    <w:lvl w:ilvl="5" w:tplc="6854F306">
       <w:numFmt w:val="bullet"/>
       <w:lvlText w:val="•"/>
       <w:lvlJc w:val="left"/>
@@ -24442,7 +24396,7 @@
         <w:lang w:val="fr-FR" w:eastAsia="en-US" w:bidi="ar-SA"/>
       </w:rPr>
     </w:lvl>
-    <w:lvl w:ilvl="6" w:tplc="71B2382E">
+    <w:lvl w:ilvl="6" w:tplc="DFA423F8">
       <w:numFmt w:val="bullet"/>
       <w:lvlText w:val="•"/>
       <w:lvlJc w:val="left"/>
@@ -24454,7 +24408,7 @@
         <w:lang w:val="fr-FR" w:eastAsia="en-US" w:bidi="ar-SA"/>
       </w:rPr>
     </w:lvl>
-    <w:lvl w:ilvl="7" w:tplc="BAC8035E">
+    <w:lvl w:ilvl="7" w:tplc="6DF01BEA">
       <w:numFmt w:val="bullet"/>
       <w:lvlText w:val="•"/>
       <w:lvlJc w:val="left"/>
@@ -24466,7 +24420,7 @@
         <w:lang w:val="fr-FR" w:eastAsia="en-US" w:bidi="ar-SA"/>
       </w:rPr>
     </w:lvl>
-    <w:lvl w:ilvl="8" w:tplc="894468EA">
+    <w:lvl w:ilvl="8" w:tplc="39724FDC">
       <w:numFmt w:val="bullet"/>
       <w:lvlText w:val="•"/>
       <w:lvlJc w:val="left"/>
@@ -24480,10 +24434,10 @@
     </w:lvl>
   </w:abstractNum>
   <w:abstractNum w:abstractNumId="16" w15:restartNumberingAfterBreak="0">
-    <w:nsid w:val="3B4D26BF"/>
+    <w:nsid w:val="1E97446C"/>
     <w:multiLevelType w:val="hybridMultilevel"/>
-    <w:tmpl w:val="56660C84"/>
-    <w:lvl w:ilvl="0" w:tplc="A292268C">
+    <w:tmpl w:val="5686E46C"/>
+    <w:lvl w:ilvl="0" w:tplc="B17C76E2">
       <w:start w:val="1"/>
       <w:numFmt w:val="decimal"/>
       <w:lvlText w:val="%1."/>
@@ -24504,7 +24458,7 @@
         <w:lang w:val="fr-FR" w:eastAsia="en-US" w:bidi="ar-SA"/>
       </w:rPr>
     </w:lvl>
-    <w:lvl w:ilvl="1" w:tplc="10108E5E">
+    <w:lvl w:ilvl="1" w:tplc="53FEB99C">
       <w:numFmt w:val="bullet"/>
       <w:lvlText w:val="•"/>
       <w:lvlJc w:val="left"/>
@@ -24516,7 +24470,7 @@
         <w:lang w:val="fr-FR" w:eastAsia="en-US" w:bidi="ar-SA"/>
       </w:rPr>
     </w:lvl>
-    <w:lvl w:ilvl="2" w:tplc="2612CF66">
+    <w:lvl w:ilvl="2" w:tplc="2ADCB9C8">
       <w:numFmt w:val="bullet"/>
       <w:lvlText w:val="•"/>
       <w:lvlJc w:val="left"/>
@@ -24528,7 +24482,7 @@
         <w:lang w:val="fr-FR" w:eastAsia="en-US" w:bidi="ar-SA"/>
       </w:rPr>
     </w:lvl>
-    <w:lvl w:ilvl="3" w:tplc="33D84CC4">
+    <w:lvl w:ilvl="3" w:tplc="C2DA9CA4">
       <w:numFmt w:val="bullet"/>
       <w:lvlText w:val="•"/>
       <w:lvlJc w:val="left"/>
@@ -24540,7 +24494,7 @@
         <w:lang w:val="fr-FR" w:eastAsia="en-US" w:bidi="ar-SA"/>
       </w:rPr>
     </w:lvl>
-    <w:lvl w:ilvl="4" w:tplc="699AC5A4">
+    <w:lvl w:ilvl="4" w:tplc="E522D632">
       <w:numFmt w:val="bullet"/>
       <w:lvlText w:val="•"/>
       <w:lvlJc w:val="left"/>
@@ -24552,7 +24506,7 @@
         <w:lang w:val="fr-FR" w:eastAsia="en-US" w:bidi="ar-SA"/>
       </w:rPr>
     </w:lvl>
-    <w:lvl w:ilvl="5" w:tplc="D8B0588A">
+    <w:lvl w:ilvl="5" w:tplc="E45C38D4">
       <w:numFmt w:val="bullet"/>
       <w:lvlText w:val="•"/>
       <w:lvlJc w:val="left"/>
@@ -24564,7 +24518,7 @@
         <w:lang w:val="fr-FR" w:eastAsia="en-US" w:bidi="ar-SA"/>
       </w:rPr>
     </w:lvl>
-    <w:lvl w:ilvl="6" w:tplc="0AEA03B0">
+    <w:lvl w:ilvl="6" w:tplc="71B2382E">
       <w:numFmt w:val="bullet"/>
       <w:lvlText w:val="•"/>
       <w:lvlJc w:val="left"/>
@@ -24576,7 +24530,7 @@
         <w:lang w:val="fr-FR" w:eastAsia="en-US" w:bidi="ar-SA"/>
       </w:rPr>
     </w:lvl>
-    <w:lvl w:ilvl="7" w:tplc="BBD688D6">
+    <w:lvl w:ilvl="7" w:tplc="BAC8035E">
       <w:numFmt w:val="bullet"/>
       <w:lvlText w:val="•"/>
       <w:lvlJc w:val="left"/>
@@ -24588,7 +24542,7 @@
         <w:lang w:val="fr-FR" w:eastAsia="en-US" w:bidi="ar-SA"/>
       </w:rPr>
     </w:lvl>
-    <w:lvl w:ilvl="8" w:tplc="21A28912">
+    <w:lvl w:ilvl="8" w:tplc="894468EA">
       <w:numFmt w:val="bullet"/>
       <w:lvlText w:val="•"/>
       <w:lvlJc w:val="left"/>
@@ -24602,16 +24556,16 @@
     </w:lvl>
   </w:abstractNum>
   <w:abstractNum w:abstractNumId="17" w15:restartNumberingAfterBreak="0">
-    <w:nsid w:val="3E1F6330"/>
+    <w:nsid w:val="1FB92153"/>
     <w:multiLevelType w:val="hybridMultilevel"/>
-    <w:tmpl w:val="09B23094"/>
-    <w:lvl w:ilvl="0" w:tplc="087E138A">
-      <w:start w:val="1"/>
+    <w:tmpl w:val="0DE0AE4C"/>
+    <w:lvl w:ilvl="0" w:tplc="E6D61EA2">
+      <w:start w:val="3"/>
       <w:numFmt w:val="decimal"/>
       <w:lvlText w:val="%1."/>
       <w:lvlJc w:val="left"/>
       <w:pPr>
-        <w:ind w:left="475" w:hanging="360"/>
+        <w:ind w:left="451" w:hanging="286"/>
       </w:pPr>
       <w:rPr>
         <w:rFonts w:ascii="Times New Roman" w:eastAsia="Times New Roman" w:hAnsi="Times New Roman" w:cs="Times New Roman" w:hint="default"/>
@@ -24626,6 +24580,242 @@
         <w:lang w:val="fr-FR" w:eastAsia="en-US" w:bidi="ar-SA"/>
       </w:rPr>
     </w:lvl>
+    <w:lvl w:ilvl="1" w:tplc="A08CBAC2">
+      <w:numFmt w:val="bullet"/>
+      <w:lvlText w:val="•"/>
+      <w:lvlJc w:val="left"/>
+      <w:pPr>
+        <w:ind w:left="960" w:hanging="286"/>
+      </w:pPr>
+      <w:rPr>
+        <w:lang w:val="fr-FR" w:eastAsia="en-US" w:bidi="ar-SA"/>
+      </w:rPr>
+    </w:lvl>
+    <w:lvl w:ilvl="2" w:tplc="3962BB6C">
+      <w:numFmt w:val="bullet"/>
+      <w:lvlText w:val="•"/>
+      <w:lvlJc w:val="left"/>
+      <w:pPr>
+        <w:ind w:left="1461" w:hanging="286"/>
+      </w:pPr>
+      <w:rPr>
+        <w:lang w:val="fr-FR" w:eastAsia="en-US" w:bidi="ar-SA"/>
+      </w:rPr>
+    </w:lvl>
+    <w:lvl w:ilvl="3" w:tplc="C18C8C4E">
+      <w:numFmt w:val="bullet"/>
+      <w:lvlText w:val="•"/>
+      <w:lvlJc w:val="left"/>
+      <w:pPr>
+        <w:ind w:left="1961" w:hanging="286"/>
+      </w:pPr>
+      <w:rPr>
+        <w:lang w:val="fr-FR" w:eastAsia="en-US" w:bidi="ar-SA"/>
+      </w:rPr>
+    </w:lvl>
+    <w:lvl w:ilvl="4" w:tplc="FDA4361E">
+      <w:numFmt w:val="bullet"/>
+      <w:lvlText w:val="•"/>
+      <w:lvlJc w:val="left"/>
+      <w:pPr>
+        <w:ind w:left="2462" w:hanging="286"/>
+      </w:pPr>
+      <w:rPr>
+        <w:lang w:val="fr-FR" w:eastAsia="en-US" w:bidi="ar-SA"/>
+      </w:rPr>
+    </w:lvl>
+    <w:lvl w:ilvl="5" w:tplc="A496A516">
+      <w:numFmt w:val="bullet"/>
+      <w:lvlText w:val="•"/>
+      <w:lvlJc w:val="left"/>
+      <w:pPr>
+        <w:ind w:left="2962" w:hanging="286"/>
+      </w:pPr>
+      <w:rPr>
+        <w:lang w:val="fr-FR" w:eastAsia="en-US" w:bidi="ar-SA"/>
+      </w:rPr>
+    </w:lvl>
+    <w:lvl w:ilvl="6" w:tplc="DC6CCC18">
+      <w:numFmt w:val="bullet"/>
+      <w:lvlText w:val="•"/>
+      <w:lvlJc w:val="left"/>
+      <w:pPr>
+        <w:ind w:left="3463" w:hanging="286"/>
+      </w:pPr>
+      <w:rPr>
+        <w:lang w:val="fr-FR" w:eastAsia="en-US" w:bidi="ar-SA"/>
+      </w:rPr>
+    </w:lvl>
+    <w:lvl w:ilvl="7" w:tplc="495E0E5C">
+      <w:numFmt w:val="bullet"/>
+      <w:lvlText w:val="•"/>
+      <w:lvlJc w:val="left"/>
+      <w:pPr>
+        <w:ind w:left="3963" w:hanging="286"/>
+      </w:pPr>
+      <w:rPr>
+        <w:lang w:val="fr-FR" w:eastAsia="en-US" w:bidi="ar-SA"/>
+      </w:rPr>
+    </w:lvl>
+    <w:lvl w:ilvl="8" w:tplc="2826C304">
+      <w:numFmt w:val="bullet"/>
+      <w:lvlText w:val="•"/>
+      <w:lvlJc w:val="left"/>
+      <w:pPr>
+        <w:ind w:left="4464" w:hanging="286"/>
+      </w:pPr>
+      <w:rPr>
+        <w:lang w:val="fr-FR" w:eastAsia="en-US" w:bidi="ar-SA"/>
+      </w:rPr>
+    </w:lvl>
+  </w:abstractNum>
+  <w:abstractNum w:abstractNumId="18" w15:restartNumberingAfterBreak="0">
+    <w:nsid w:val="3B4D26BF"/>
+    <w:multiLevelType w:val="hybridMultilevel"/>
+    <w:tmpl w:val="56660C84"/>
+    <w:lvl w:ilvl="0" w:tplc="A292268C">
+      <w:start w:val="1"/>
+      <w:numFmt w:val="decimal"/>
+      <w:lvlText w:val="%1."/>
+      <w:lvlJc w:val="left"/>
+      <w:pPr>
+        <w:ind w:left="441" w:hanging="284"/>
+      </w:pPr>
+      <w:rPr>
+        <w:rFonts w:ascii="Times New Roman" w:eastAsia="Times New Roman" w:hAnsi="Times New Roman" w:cs="Times New Roman" w:hint="default"/>
+        <w:b w:val="0"/>
+        <w:bCs w:val="0"/>
+        <w:i w:val="0"/>
+        <w:iCs w:val="0"/>
+        <w:spacing w:val="0"/>
+        <w:w w:val="100"/>
+        <w:sz w:val="24"/>
+        <w:szCs w:val="24"/>
+        <w:lang w:val="fr-FR" w:eastAsia="en-US" w:bidi="ar-SA"/>
+      </w:rPr>
+    </w:lvl>
+    <w:lvl w:ilvl="1" w:tplc="10108E5E">
+      <w:numFmt w:val="bullet"/>
+      <w:lvlText w:val="•"/>
+      <w:lvlJc w:val="left"/>
+      <w:pPr>
+        <w:ind w:left="942" w:hanging="284"/>
+      </w:pPr>
+      <w:rPr>
+        <w:rFonts w:hint="default"/>
+        <w:lang w:val="fr-FR" w:eastAsia="en-US" w:bidi="ar-SA"/>
+      </w:rPr>
+    </w:lvl>
+    <w:lvl w:ilvl="2" w:tplc="2612CF66">
+      <w:numFmt w:val="bullet"/>
+      <w:lvlText w:val="•"/>
+      <w:lvlJc w:val="left"/>
+      <w:pPr>
+        <w:ind w:left="1444" w:hanging="284"/>
+      </w:pPr>
+      <w:rPr>
+        <w:rFonts w:hint="default"/>
+        <w:lang w:val="fr-FR" w:eastAsia="en-US" w:bidi="ar-SA"/>
+      </w:rPr>
+    </w:lvl>
+    <w:lvl w:ilvl="3" w:tplc="33D84CC4">
+      <w:numFmt w:val="bullet"/>
+      <w:lvlText w:val="•"/>
+      <w:lvlJc w:val="left"/>
+      <w:pPr>
+        <w:ind w:left="1946" w:hanging="284"/>
+      </w:pPr>
+      <w:rPr>
+        <w:rFonts w:hint="default"/>
+        <w:lang w:val="fr-FR" w:eastAsia="en-US" w:bidi="ar-SA"/>
+      </w:rPr>
+    </w:lvl>
+    <w:lvl w:ilvl="4" w:tplc="699AC5A4">
+      <w:numFmt w:val="bullet"/>
+      <w:lvlText w:val="•"/>
+      <w:lvlJc w:val="left"/>
+      <w:pPr>
+        <w:ind w:left="2449" w:hanging="284"/>
+      </w:pPr>
+      <w:rPr>
+        <w:rFonts w:hint="default"/>
+        <w:lang w:val="fr-FR" w:eastAsia="en-US" w:bidi="ar-SA"/>
+      </w:rPr>
+    </w:lvl>
+    <w:lvl w:ilvl="5" w:tplc="D8B0588A">
+      <w:numFmt w:val="bullet"/>
+      <w:lvlText w:val="•"/>
+      <w:lvlJc w:val="left"/>
+      <w:pPr>
+        <w:ind w:left="2951" w:hanging="284"/>
+      </w:pPr>
+      <w:rPr>
+        <w:rFonts w:hint="default"/>
+        <w:lang w:val="fr-FR" w:eastAsia="en-US" w:bidi="ar-SA"/>
+      </w:rPr>
+    </w:lvl>
+    <w:lvl w:ilvl="6" w:tplc="0AEA03B0">
+      <w:numFmt w:val="bullet"/>
+      <w:lvlText w:val="•"/>
+      <w:lvlJc w:val="left"/>
+      <w:pPr>
+        <w:ind w:left="3453" w:hanging="284"/>
+      </w:pPr>
+      <w:rPr>
+        <w:rFonts w:hint="default"/>
+        <w:lang w:val="fr-FR" w:eastAsia="en-US" w:bidi="ar-SA"/>
+      </w:rPr>
+    </w:lvl>
+    <w:lvl w:ilvl="7" w:tplc="BBD688D6">
+      <w:numFmt w:val="bullet"/>
+      <w:lvlText w:val="•"/>
+      <w:lvlJc w:val="left"/>
+      <w:pPr>
+        <w:ind w:left="3956" w:hanging="284"/>
+      </w:pPr>
+      <w:rPr>
+        <w:rFonts w:hint="default"/>
+        <w:lang w:val="fr-FR" w:eastAsia="en-US" w:bidi="ar-SA"/>
+      </w:rPr>
+    </w:lvl>
+    <w:lvl w:ilvl="8" w:tplc="21A28912">
+      <w:numFmt w:val="bullet"/>
+      <w:lvlText w:val="•"/>
+      <w:lvlJc w:val="left"/>
+      <w:pPr>
+        <w:ind w:left="4458" w:hanging="284"/>
+      </w:pPr>
+      <w:rPr>
+        <w:rFonts w:hint="default"/>
+        <w:lang w:val="fr-FR" w:eastAsia="en-US" w:bidi="ar-SA"/>
+      </w:rPr>
+    </w:lvl>
+  </w:abstractNum>
+  <w:abstractNum w:abstractNumId="19" w15:restartNumberingAfterBreak="0">
+    <w:nsid w:val="3E1F6330"/>
+    <w:multiLevelType w:val="hybridMultilevel"/>
+    <w:tmpl w:val="09B23094"/>
+    <w:lvl w:ilvl="0" w:tplc="087E138A">
+      <w:start w:val="1"/>
+      <w:numFmt w:val="decimal"/>
+      <w:lvlText w:val="%1."/>
+      <w:lvlJc w:val="left"/>
+      <w:pPr>
+        <w:ind w:left="475" w:hanging="360"/>
+      </w:pPr>
+      <w:rPr>
+        <w:rFonts w:ascii="Times New Roman" w:eastAsia="Times New Roman" w:hAnsi="Times New Roman" w:cs="Times New Roman" w:hint="default"/>
+        <w:b w:val="0"/>
+        <w:bCs w:val="0"/>
+        <w:i w:val="0"/>
+        <w:iCs w:val="0"/>
+        <w:spacing w:val="0"/>
+        <w:w w:val="100"/>
+        <w:sz w:val="24"/>
+        <w:szCs w:val="24"/>
+        <w:lang w:val="fr-FR" w:eastAsia="en-US" w:bidi="ar-SA"/>
+      </w:rPr>
+    </w:lvl>
     <w:lvl w:ilvl="1" w:tplc="DDB87ACC">
       <w:numFmt w:val="bullet"/>
       <w:lvlText w:val=""/>
@@ -24739,7 +24929,7 @@
       </w:rPr>
     </w:lvl>
   </w:abstractNum>
-  <w:abstractNum w:abstractNumId="18" w15:restartNumberingAfterBreak="0">
+  <w:abstractNum w:abstractNumId="20" w15:restartNumberingAfterBreak="0">
     <w:nsid w:val="3FB556B1"/>
     <w:multiLevelType w:val="hybridMultilevel"/>
     <w:tmpl w:val="1920660C"/>
@@ -24862,7 +25052,7 @@
       </w:rPr>
     </w:lvl>
   </w:abstractNum>
-  <w:abstractNum w:abstractNumId="19" w15:restartNumberingAfterBreak="0">
+  <w:abstractNum w:abstractNumId="21" w15:restartNumberingAfterBreak="0">
     <w:nsid w:val="40151B10"/>
     <w:multiLevelType w:val="hybridMultilevel"/>
     <w:tmpl w:val="B73AC8B8"/>
@@ -24985,7 +25175,7 @@
       </w:rPr>
     </w:lvl>
   </w:abstractNum>
-  <w:abstractNum w:abstractNumId="20" w15:restartNumberingAfterBreak="0">
+  <w:abstractNum w:abstractNumId="22" w15:restartNumberingAfterBreak="0">
     <w:nsid w:val="4C6043E4"/>
     <w:multiLevelType w:val="hybridMultilevel"/>
     <w:tmpl w:val="7332AF80"/>
@@ -25108,7 +25298,7 @@
       </w:rPr>
     </w:lvl>
   </w:abstractNum>
-  <w:abstractNum w:abstractNumId="21" w15:restartNumberingAfterBreak="0">
+  <w:abstractNum w:abstractNumId="23" w15:restartNumberingAfterBreak="0">
     <w:nsid w:val="4D0B5FF5"/>
     <w:multiLevelType w:val="hybridMultilevel"/>
     <w:tmpl w:val="F042D058"/>
@@ -25223,7 +25413,7 @@
       </w:rPr>
     </w:lvl>
   </w:abstractNum>
-  <w:abstractNum w:abstractNumId="22" w15:restartNumberingAfterBreak="0">
+  <w:abstractNum w:abstractNumId="24" w15:restartNumberingAfterBreak="0">
     <w:nsid w:val="4DE05593"/>
     <w:multiLevelType w:val="hybridMultilevel"/>
     <w:tmpl w:val="55228496"/>
@@ -25346,7 +25536,7 @@
       </w:rPr>
     </w:lvl>
   </w:abstractNum>
-  <w:abstractNum w:abstractNumId="23" w15:restartNumberingAfterBreak="0">
+  <w:abstractNum w:abstractNumId="25" w15:restartNumberingAfterBreak="0">
     <w:nsid w:val="4F577890"/>
     <w:multiLevelType w:val="hybridMultilevel"/>
     <w:tmpl w:val="D9841F48"/>
@@ -25460,7 +25650,7 @@
       </w:rPr>
     </w:lvl>
   </w:abstractNum>
-  <w:abstractNum w:abstractNumId="24" w15:restartNumberingAfterBreak="0">
+  <w:abstractNum w:abstractNumId="26" w15:restartNumberingAfterBreak="0">
     <w:nsid w:val="504E108B"/>
     <w:multiLevelType w:val="hybridMultilevel"/>
     <w:tmpl w:val="AC62C192"/>
@@ -25582,7 +25772,7 @@
       </w:rPr>
     </w:lvl>
   </w:abstractNum>
-  <w:abstractNum w:abstractNumId="25" w15:restartNumberingAfterBreak="0">
+  <w:abstractNum w:abstractNumId="27" w15:restartNumberingAfterBreak="0">
     <w:nsid w:val="625E6A1D"/>
     <w:multiLevelType w:val="hybridMultilevel"/>
     <w:tmpl w:val="5CD4C93E"/>
@@ -25704,7 +25894,7 @@
       </w:rPr>
     </w:lvl>
   </w:abstractNum>
-  <w:abstractNum w:abstractNumId="26" w15:restartNumberingAfterBreak="0">
+  <w:abstractNum w:abstractNumId="28" w15:restartNumberingAfterBreak="0">
     <w:nsid w:val="67EE5020"/>
     <w:multiLevelType w:val="hybridMultilevel"/>
     <w:tmpl w:val="43347108"/>
@@ -25818,7 +26008,7 @@
       </w:rPr>
     </w:lvl>
   </w:abstractNum>
-  <w:abstractNum w:abstractNumId="27" w15:restartNumberingAfterBreak="0">
+  <w:abstractNum w:abstractNumId="29" w15:restartNumberingAfterBreak="0">
     <w:nsid w:val="69651730"/>
     <w:multiLevelType w:val="hybridMultilevel"/>
     <w:tmpl w:val="95846700"/>
@@ -25940,7 +26130,7 @@
       </w:rPr>
     </w:lvl>
   </w:abstractNum>
-  <w:abstractNum w:abstractNumId="28" w15:restartNumberingAfterBreak="0">
+  <w:abstractNum w:abstractNumId="30" w15:restartNumberingAfterBreak="0">
     <w:nsid w:val="78A401C0"/>
     <w:multiLevelType w:val="hybridMultilevel"/>
     <w:tmpl w:val="AD5E7624"/>
@@ -26062,7 +26252,7 @@
       </w:rPr>
     </w:lvl>
   </w:abstractNum>
-  <w:abstractNum w:abstractNumId="29" w15:restartNumberingAfterBreak="0">
+  <w:abstractNum w:abstractNumId="31" w15:restartNumberingAfterBreak="0">
     <w:nsid w:val="79AC7BC8"/>
     <w:multiLevelType w:val="hybridMultilevel"/>
     <w:tmpl w:val="8DC2E442"/>
@@ -26175,7 +26365,7 @@
       </w:rPr>
     </w:lvl>
   </w:abstractNum>
-  <w:abstractNum w:abstractNumId="30" w15:restartNumberingAfterBreak="0">
+  <w:abstractNum w:abstractNumId="32" w15:restartNumberingAfterBreak="0">
     <w:nsid w:val="7A38038C"/>
     <w:multiLevelType w:val="hybridMultilevel"/>
     <w:tmpl w:val="6F580B8C"/>
@@ -26291,10 +26481,10 @@
       </w:rPr>
     </w:lvl>
   </w:abstractNum>
-  <w:abstractNum w:abstractNumId="31" w15:restartNumberingAfterBreak="0">
+  <w:abstractNum w:abstractNumId="33" w15:restartNumberingAfterBreak="0">
     <w:nsid w:val="7AA67BE7"/>
     <w:multiLevelType w:val="hybridMultilevel"/>
-    <w:tmpl w:val="5ECC5302"/>
+    <w:tmpl w:val="64605350"/>
     <w:lvl w:ilvl="0" w:tplc="E6D61EA2">
       <w:start w:val="3"/>
       <w:numFmt w:val="decimal"/>
@@ -26405,7 +26595,7 @@
       </w:rPr>
     </w:lvl>
   </w:abstractNum>
-  <w:abstractNum w:abstractNumId="32" w15:restartNumberingAfterBreak="0">
+  <w:abstractNum w:abstractNumId="34" w15:restartNumberingAfterBreak="0">
     <w:nsid w:val="7B3745FF"/>
     <w:multiLevelType w:val="hybridMultilevel"/>
     <w:tmpl w:val="0E8C50D4"/>
@@ -26520,7 +26710,7 @@
       </w:rPr>
     </w:lvl>
   </w:abstractNum>
-  <w:abstractNum w:abstractNumId="33" w15:restartNumberingAfterBreak="0">
+  <w:abstractNum w:abstractNumId="35" w15:restartNumberingAfterBreak="0">
     <w:nsid w:val="7FE54C20"/>
     <w:multiLevelType w:val="hybridMultilevel"/>
     <w:tmpl w:val="4AB67664"/>
@@ -26645,7 +26835,7 @@
     <w:abstractNumId w:val="12"/>
   </w:num>
   <w:num w:numId="2">
-    <w:abstractNumId w:val="28"/>
+    <w:abstractNumId w:val="30"/>
   </w:num>
   <w:num w:numId="3">
     <w:abstractNumId w:val="4"/>
@@ -26660,28 +26850,28 @@
     <w:abstractNumId w:val="8"/>
   </w:num>
   <w:num w:numId="7">
-    <w:abstractNumId w:val="18"/>
+    <w:abstractNumId w:val="20"/>
   </w:num>
   <w:num w:numId="8">
-    <w:abstractNumId w:val="27"/>
+    <w:abstractNumId w:val="29"/>
   </w:num>
   <w:num w:numId="9">
+    <w:abstractNumId w:val="26"/>
+  </w:num>
+  <w:num w:numId="10">
     <w:abstractNumId w:val="24"/>
   </w:num>
-  <w:num w:numId="10">
-    <w:abstractNumId w:val="22"/>
-  </w:num>
   <w:num w:numId="11">
-    <w:abstractNumId w:val="30"/>
+    <w:abstractNumId w:val="32"/>
   </w:num>
   <w:num w:numId="12">
     <w:abstractNumId w:val="9"/>
   </w:num>
   <w:num w:numId="13">
-    <w:abstractNumId w:val="19"/>
+    <w:abstractNumId w:val="21"/>
   </w:num>
   <w:num w:numId="14">
-    <w:abstractNumId w:val="16"/>
+    <w:abstractNumId w:val="18"/>
   </w:num>
   <w:num w:numId="15">
     <w:abstractNumId w:val="5"/>
@@ -26690,28 +26880,28 @@
     <w:abstractNumId w:val="6"/>
   </w:num>
   <w:num w:numId="17">
+    <w:abstractNumId w:val="16"/>
+  </w:num>
+  <w:num w:numId="18">
     <w:abstractNumId w:val="15"/>
   </w:num>
-  <w:num w:numId="18">
-    <w:abstractNumId w:val="14"/>
-  </w:num>
   <w:num w:numId="19">
-    <w:abstractNumId w:val="33"/>
+    <w:abstractNumId w:val="35"/>
   </w:num>
   <w:num w:numId="20">
     <w:abstractNumId w:val="2"/>
   </w:num>
   <w:num w:numId="21">
-    <w:abstractNumId w:val="25"/>
+    <w:abstractNumId w:val="27"/>
   </w:num>
   <w:num w:numId="22">
-    <w:abstractNumId w:val="17"/>
+    <w:abstractNumId w:val="19"/>
   </w:num>
   <w:num w:numId="23">
-    <w:abstractNumId w:val="32"/>
+    <w:abstractNumId w:val="34"/>
   </w:num>
   <w:num w:numId="24">
-    <w:abstractNumId w:val="29"/>
+    <w:abstractNumId w:val="31"/>
   </w:num>
   <w:num w:numId="25">
     <w:abstractNumId w:val="1"/>
@@ -26720,7 +26910,7 @@
     <w:abstractNumId w:val="11"/>
   </w:num>
   <w:num w:numId="27">
-    <w:abstractNumId w:val="20"/>
+    <w:abstractNumId w:val="22"/>
   </w:num>
   <w:num w:numId="28">
     <w:abstractNumId w:val="7"/>
@@ -26740,7 +26930,7 @@
     <w:lvlOverride w:ilvl="8"/>
   </w:num>
   <w:num w:numId="30">
-    <w:abstractNumId w:val="26"/>
+    <w:abstractNumId w:val="28"/>
     <w:lvlOverride w:ilvl="0">
       <w:startOverride w:val="1"/>
     </w:lvlOverride>
@@ -26754,7 +26944,7 @@
     <w:lvlOverride w:ilvl="8"/>
   </w:num>
   <w:num w:numId="31">
-    <w:abstractNumId w:val="21"/>
+    <w:abstractNumId w:val="23"/>
     <w:lvlOverride w:ilvl="0">
       <w:startOverride w:val="1"/>
     </w:lvlOverride>
@@ -26782,24 +26972,22 @@
     <w:lvlOverride w:ilvl="8"/>
   </w:num>
   <w:num w:numId="33">
-    <w:abstractNumId w:val="31"/>
-    <w:lvlOverride w:ilvl="0">
-      <w:startOverride w:val="3"/>
-    </w:lvlOverride>
-    <w:lvlOverride w:ilvl="1"/>
-    <w:lvlOverride w:ilvl="2"/>
-    <w:lvlOverride w:ilvl="3"/>
-    <w:lvlOverride w:ilvl="4"/>
-    <w:lvlOverride w:ilvl="5"/>
-    <w:lvlOverride w:ilvl="6"/>
-    <w:lvlOverride w:ilvl="7"/>
-    <w:lvlOverride w:ilvl="8"/>
+    <w:abstractNumId w:val="33"/>
   </w:num>
   <w:num w:numId="34">
     <w:abstractNumId w:val="10"/>
   </w:num>
   <w:num w:numId="35">
-    <w:abstractNumId w:val="23"/>
+    <w:abstractNumId w:val="25"/>
+  </w:num>
+  <w:num w:numId="36">
+    <w:abstractNumId w:val="33"/>
+  </w:num>
+  <w:num w:numId="37">
+    <w:abstractNumId w:val="17"/>
+  </w:num>
+  <w:num w:numId="38">
+    <w:abstractNumId w:val="14"/>
   </w:num>
 </w:numbering>
 </file>

</xml_diff>